<commit_message>
New translations wvi terms and conditions_17nov2025.docx (Dari)
</commit_message>
<xml_diff>
--- a/translations/parent_text_crisis_afghanistan/fa/fa_WVI Terms and Conditions_17Nov2025.docx
+++ b/translations/parent_text_crisis_afghanistan/fa/fa_WVI Terms and Conditions_17Nov2025.docx
@@ -35,7 +35,7 @@
           <w:rtl/>
         </w:rPr>
         <w:commentReference w:id="0"/>
-        <w:t xml:space="preserve">Terms and Conditions</w:t>
+        <w:t xml:space="preserve">شرایط و ضوابط</w:t>
       </w:r>
     </w:p>
     <w:p>
@@ -48,13 +48,13 @@
           <w:bCs w:val="1"/>
           <w:rtl/>
         </w:rPr>
-        <w:t xml:space="preserve">Last updated:</w:t>
-      </w:r>
-      <w:r>
-        <w:rPr>
-          <w:rtl/>
-        </w:rPr>
-        <w:t xml:space="preserve"> 20 November 2025</w:t>
+        <w:t xml:space="preserve">آخرین به‌روزرسانی:</w:t>
+      </w:r>
+      <w:r>
+        <w:rPr>
+          <w:rtl/>
+        </w:rPr>
+        <w:t xml:space="preserve"> ۲۰ نوامبر ۲۰۲۵</w:t>
       </w:r>
     </w:p>
     <w:p>
@@ -75,7 +75,7 @@
           <w:rtl/>
         </w:rPr>
         <w:tab/>
-        <w:t xml:space="preserve">User Agreement</w:t>
+        <w:t xml:space="preserve">توافق‌نامه کاربر</w:t>
         <w:tab/>
       </w:r>
     </w:p>
@@ -95,7 +95,7 @@
           <w:szCs w:val="22"/>
           <w:rtl/>
         </w:rPr>
-        <w:t xml:space="preserve">These terms and conditions (“</w:t>
+        <w:t xml:space="preserve">این شرایط و ضوابط (“</w:t>
       </w:r>
       <w:r>
         <w:rPr>
@@ -113,7 +113,7 @@
           <w:szCs w:val="22"/>
           <w:rtl/>
         </w:rPr>
-        <w:t xml:space="preserve">”) are an agreement between any individual or entity who downloads and/or uses in any manner Parenting in Crisis Chatbot (hereinafter, “</w:t>
+        <w:t xml:space="preserve">”) یک توافق‌نامه بین هر فرد یا نهادی است که چت‌بات Parenting in Crisis را دانلود و/یا به هر نحوی استفاده می‌کند (از این پس، “</w:t>
       </w:r>
       <w:r>
         <w:rPr>
@@ -131,7 +131,7 @@
           <w:szCs w:val="22"/>
           <w:rtl/>
         </w:rPr>
-        <w:t xml:space="preserve">”, “</w:t>
+        <w:t xml:space="preserve">”، “</w:t>
       </w:r>
       <w:r>
         <w:rPr>
@@ -149,7 +149,7 @@
           <w:szCs w:val="22"/>
           <w:rtl/>
         </w:rPr>
-        <w:t xml:space="preserve">” or “</w:t>
+        <w:t xml:space="preserve">” یا “</w:t>
       </w:r>
       <w:r>
         <w:rPr>
@@ -167,13 +167,13 @@
           <w:szCs w:val="22"/>
           <w:rtl/>
         </w:rPr>
-        <w:t xml:space="preserve">”) and</w:t>
-      </w:r>
-      <w:r>
-        <w:rPr>
-          <w:rtl/>
-        </w:rPr>
-        <w:t xml:space="preserve"> the “</w:t>
+        <w:t xml:space="preserve">”) و</w:t>
+      </w:r>
+      <w:r>
+        <w:rPr>
+          <w:rtl/>
+        </w:rPr>
+        <w:t xml:space="preserve"> تیم “</w:t>
       </w:r>
       <w:r>
         <w:fldChar w:fldCharType="begin"/>
@@ -195,15 +195,15 @@
           <w:szCs w:val="22"/>
           <w:rtl/>
         </w:rPr>
-        <w:t xml:space="preserve"> team</w:t>
-      </w:r>
-      <w:r>
-        <w:rPr>
-          <w:sz w:val="22"/>
-          <w:szCs w:val="22"/>
-          <w:rtl/>
-        </w:rPr>
-        <w:t xml:space="preserve">” (as defined below) (also, “</w:t>
+        <w:t>team</w:t>
+      </w:r>
+      <w:r>
+        <w:rPr>
+          <w:sz w:val="22"/>
+          <w:szCs w:val="22"/>
+          <w:rtl/>
+        </w:rPr>
+        <w:t xml:space="preserve">” (همان‌طور که در زیر تعریف شده است) (همچنین، “</w:t>
       </w:r>
       <w:r>
         <w:rPr>
@@ -239,7 +239,7 @@
           <w:szCs w:val="22"/>
           <w:rtl/>
         </w:rPr>
-        <w:t xml:space="preserve">or “</w:t>
+        <w:t xml:space="preserve"> یا “</w:t>
       </w:r>
       <w:r>
         <w:rPr>
@@ -257,7 +257,7 @@
           <w:szCs w:val="22"/>
           <w:rtl/>
         </w:rPr>
-        <w:t xml:space="preserve">”) which furthermore sets out the rules for your use of </w:t>
+        <w:t xml:space="preserve">”)، که علاوه بر این، قواعد استفاده شما از </w:t>
       </w:r>
       <w:r>
         <w:fldChar w:fldCharType="begin"/>
@@ -280,7 +280,7 @@
           <w:szCs w:val="22"/>
           <w:rtl/>
         </w:rPr>
-        <w:t xml:space="preserve"> (or “</w:t>
+        <w:t xml:space="preserve"> (یا “</w:t>
       </w:r>
       <w:r>
         <w:fldChar w:fldCharType="begin"/>
@@ -305,7 +305,7 @@
           <w:szCs w:val="22"/>
           <w:rtl/>
         </w:rPr>
-        <w:t>”).</w:t>
+        <w:t xml:space="preserve">”) را مشخص می‌کند.</w:t>
       </w:r>
     </w:p>
     <w:p>
@@ -348,7 +348,7 @@
           <w:szCs w:val="22"/>
           <w:rtl/>
         </w:rPr>
-        <w:t xml:space="preserve"> is a free </w:t>
+        <w:t xml:space="preserve"> نسخهٔ رایگان </w:t>
       </w:r>
       <w:r>
         <w:fldChar w:fldCharType="begin"/>
@@ -371,7 +371,7 @@
           <w:szCs w:val="22"/>
           <w:rtl/>
         </w:rPr>
-        <w:t xml:space="preserve"> version of the 17 Parenting in Crisis tips co-developed by UNICEF, UNHCR, Parenting for Lifelong Health, and the Global Initiative to Support Parents. </w:t>
+        <w:t xml:space="preserve"> از ۱۷ نکتهٔ والدگری در بحران است که به‌طور مشترک توسط یونیسف، UNHCR، Parenting for Lifelong Health و ابتکار جهانی حمایت از والدین توسعه یافته است. </w:t>
       </w:r>
       <w:r>
         <w:fldChar w:fldCharType="begin"/>
@@ -394,7 +394,7 @@
           <w:szCs w:val="22"/>
           <w:rtl/>
         </w:rPr>
-        <w:t xml:space="preserve"> is brought to you by the collaboration of partners including </w:t>
+        <w:t xml:space="preserve"> توسط همکاری شرکا ارائه می‌شود، از جمله </w:t>
       </w:r>
       <w:r>
         <w:rPr>
@@ -404,15 +404,15 @@
           <w:szCs w:val="22"/>
           <w:rtl/>
         </w:rPr>
-        <w:t xml:space="preserve">Parenting for Lifelong Health (PLH)</w:t>
-      </w:r>
-      <w:r>
-        <w:rPr>
-          <w:sz w:val="22"/>
-          <w:szCs w:val="22"/>
-          <w:rtl/>
-        </w:rPr>
-        <w:t xml:space="preserve">, a private company limited by guarantee incorporated and existing under the laws of England and Wales (VAT: 0143077072), </w:t>
+        <w:t xml:space="preserve">والدگری برای صحت مادام‌العمر (PLH)</w:t>
+      </w:r>
+      <w:r>
+        <w:rPr>
+          <w:sz w:val="22"/>
+          <w:szCs w:val="22"/>
+          <w:rtl/>
+        </w:rPr>
+        <w:t xml:space="preserve">، یک شرکت خصوصی محدود با ضمانت که مطابق قوانین انگلستان و ویلز ثبت و فعال است (VAT: 0143077072)، </w:t>
       </w:r>
       <w:r>
         <w:rPr>
@@ -422,15 +422,15 @@
           <w:szCs w:val="22"/>
           <w:rtl/>
         </w:rPr>
-        <w:t xml:space="preserve">World Vision International, through its branch in Cyprus,</w:t>
-      </w:r>
-      <w:r>
-        <w:rPr>
-          <w:sz w:val="22"/>
-          <w:szCs w:val="22"/>
-          <w:rtl/>
-        </w:rPr>
-        <w:t xml:space="preserve"> a corporation incorporated and existing under the laws of the State of California, of the United States of America and </w:t>
+        <w:t xml:space="preserve">ورلدویژن، از طریق شعبه آن در قبرس،</w:t>
+      </w:r>
+      <w:r>
+        <w:rPr>
+          <w:sz w:val="22"/>
+          <w:szCs w:val="22"/>
+          <w:rtl/>
+        </w:rPr>
+        <w:t xml:space="preserve"> یک نهاد ثبت‌شده و فعال تحت قوانین ایالت کالیفورنیا، ایالات متحده امریکا و </w:t>
       </w:r>
       <w:r>
         <w:rPr>
@@ -440,7 +440,7 @@
           <w:szCs w:val="22"/>
           <w:rtl/>
         </w:rPr>
-        <w:t xml:space="preserve">The University of Oxford</w:t>
+        <w:t xml:space="preserve">دانشگاه آکسفورد</w:t>
       </w:r>
       <w:r>
         <w:rPr>
@@ -473,7 +473,7 @@
           <w:szCs w:val="22"/>
           <w:rtl/>
         </w:rPr>
-        <w:t xml:space="preserve"> team’</w:t>
+        <w:t>team’</w:t>
       </w:r>
       <w:r>
         <w:rPr>
@@ -498,7 +498,7 @@
         <w:rPr>
           <w:rtl/>
         </w:rPr>
-        <w:t xml:space="preserve">For data protection purposes, all entities under Parenting in Crisis Chatbot team will also act as joint controllers of the data processed through this Chatbot, in accordance with Regulation (EU) 2016/679 (GDPR).</w:t>
+        <w:t xml:space="preserve">به‌منظور حفاظت از داده‌ها، تمام نهادهای تحت تیم چت بات والدین در بحران همچنین به‌عنوان کنترل‌کننده‌های مشترک داده‌هایی که از طریق این چت‌بات پردازش می‌شوند عمل خواهند کرد، مطابق با مقررات (EU) 2016/679 (GDPR).</w:t>
       </w:r>
     </w:p>
     <w:p>
@@ -529,55 +529,61 @@
         <w:rPr>
           <w:rtl/>
         </w:rPr>
-        <w:t xml:space="preserve">Please read these terms and conditions carefully. By clicking or typing “Yes” in the chatbot, you agree to these Terms, and you agree to comply with and be bound by any applicable specific, supplemental or third-party licenses or terms as further mentioned below when using the Chatbot. We will issue confirmation of your acceptance of these Terms and a copy of the same through the means defined below. In addition, these Terms will be permanently available in </w:t>
+        <w:t xml:space="preserve">لطفاً این شرایط و ضوابط را با دقت مطالعه کنید. با کلیک یا تایپ “بلی” در چت‌بات، شما با این شرایط و ضوابط موافقت می‌کنید و قبول می‌کنید که از هرگونه مجوز یا شرایط خاص، تکمیلی یا مربوط به شخص ثالث که در ادامه برای استفاده از چت‌بات ذکر شده است، پیروی کرده و به آن متعهد باشید. ما تأییدیهٔ پذیرش شما از این شرایط و ضوابط و یک نسخه از آن را از طریق روش‌های تعریف‌شده در زیر ارائه خواهیم داد. علاوه بر این، این شرایط و ضوابط به‌طور دائمی در </w:t>
       </w:r>
       <w:r>
         <w:rPr>
           <w:highlight w:val="yellow"/>
           <w:rtl/>
         </w:rPr>
-        <w:t>[XX].</w:t>
-      </w:r>
-    </w:p>
-    <w:p>
-      <w:pPr>
-        <w:widowControl w:val="0"/>
-        <w:spacing w:line="276" w:lineRule="auto"/>
-        <w:rPr>
-          <w:sz w:val="22"/>
-          <w:szCs w:val="22"/>
-        </w:rPr>
-        <w:bidi/>
-      </w:pPr>
-    </w:p>
-    <w:p>
-      <w:pPr>
-        <w:widowControl w:val="0"/>
-        <w:spacing w:line="276" w:lineRule="auto"/>
-        <w:rPr>
-          <w:sz w:val="22"/>
-          <w:szCs w:val="22"/>
-        </w:rPr>
-        <w:bidi/>
-      </w:pPr>
-    </w:p>
-    <w:p>
-      <w:pPr>
-        <w:widowControl w:val="0"/>
-        <w:spacing w:line="276" w:lineRule="auto"/>
-        <w:rPr>
-          <w:sz w:val="22"/>
-          <w:szCs w:val="22"/>
-        </w:rPr>
-        <w:bidi/>
-      </w:pPr>
-      <w:r>
-        <w:rPr>
-          <w:sz w:val="22"/>
-          <w:szCs w:val="22"/>
-          <w:rtl/>
-        </w:rPr>
-        <w:t xml:space="preserve">Your privacy is important to us – please also read our privacy policy, </w:t>
+        <w:t>[XX]</w:t>
+      </w:r>
+      <w:r>
+        <w:rPr>
+          <w:rtl/>
+        </w:rPr>
+        <w:t xml:space="preserve"> در دسترس خواهند بود</w:t>
+      </w:r>
+    </w:p>
+    <w:p>
+      <w:pPr>
+        <w:widowControl w:val="0"/>
+        <w:spacing w:line="276" w:lineRule="auto"/>
+        <w:rPr>
+          <w:sz w:val="22"/>
+          <w:szCs w:val="22"/>
+        </w:rPr>
+        <w:bidi/>
+      </w:pPr>
+    </w:p>
+    <w:p>
+      <w:pPr>
+        <w:widowControl w:val="0"/>
+        <w:spacing w:line="276" w:lineRule="auto"/>
+        <w:rPr>
+          <w:sz w:val="22"/>
+          <w:szCs w:val="22"/>
+        </w:rPr>
+        <w:bidi/>
+      </w:pPr>
+    </w:p>
+    <w:p>
+      <w:pPr>
+        <w:widowControl w:val="0"/>
+        <w:spacing w:line="276" w:lineRule="auto"/>
+        <w:rPr>
+          <w:sz w:val="22"/>
+          <w:szCs w:val="22"/>
+        </w:rPr>
+        <w:bidi/>
+      </w:pPr>
+      <w:r>
+        <w:rPr>
+          <w:sz w:val="22"/>
+          <w:szCs w:val="22"/>
+          <w:rtl/>
+        </w:rPr>
+        <w:t xml:space="preserve">حریم خصوصی شما برای ما مهم است – لطفاً سیاست حفظ حریم خصوصی ما را نیز مطالعه کنید، </w:t>
       </w:r>
       <w:commentRangeStart w:id="1"/>
       <w:r>
@@ -586,7 +592,7 @@
           <w:szCs w:val="22"/>
           <w:rtl/>
         </w:rPr>
-        <w:t xml:space="preserve">available in [XX]</w:t>
+        <w:t xml:space="preserve"> موجود در [XX]</w:t>
       </w:r>
       <w:commentRangeEnd w:id="1"/>
       <w:r>
@@ -598,7 +604,7 @@
           <w:szCs w:val="22"/>
           <w:rtl/>
         </w:rPr>
-        <w:t xml:space="preserve">, which will detail how we collect, store and use the information that you provide to us. </w:t>
+        <w:t xml:space="preserve">، که جزئیات نحوهٔ جمع‌آوری، ذخیره‌سازی و استفاده از اطلاعاتی که در اختیار ما قرار می‌دهید را مشخص می‌کند. </w:t>
       </w:r>
     </w:p>
     <w:p>
@@ -627,7 +633,7 @@
         <w:rPr>
           <w:rtl/>
         </w:rPr>
-        <w:t xml:space="preserve">These Terms can be formalised in different languages (including English) and were originally drafted in English. If there is any conflict between the English-language version of these Terms and a version translated into another language, your local version will prevail. Any translation errors shall not be interpreted in a manner detrimental to the user.</w:t>
+        <w:t xml:space="preserve">این شرایط و ضوابط می‌توانند به زبان‌های مختلف (از جمله انگلیسی) رسمی شوند و در اصل به زبان انگلیسی تهیه شده‌اند. در صورت وجود هرگونه تناقض بین نسخهٔ انگلیسی این شرایط و ضوابط و نسخه‌ای که به زبان دیگری ترجمه شده است، نسخهٔ محلی شما ارجح خواهد بود. هرگونه خطای ترجمه نباید به نحوی تفسیر شود که به ضرر کاربر باشد.</w:t>
       </w:r>
     </w:p>
     <w:p>
@@ -656,7 +662,7 @@
         <w:rPr>
           <w:rtl/>
         </w:rPr>
-        <w:t xml:space="preserve">We may issue any notice that is required or referenced in these Terms to you by (a) email, (b) posting notice through the Chatbot or our website or (c) other legally accepted means. Notices sent by email will be effective when we send the email to the address you provided to us, and notices we provide by posting through the Chatbot or our website will be effective upon posting (which you agree to review prior to using the Chatbot). Electronic delivery of a notice will have the same legal effect as if we provided you with a physical copy.</w:t>
+        <w:t xml:space="preserve">ما می‌توانیم هر اطلاعیه‌ای که در این شرایط و ضوابط لازم یا ذکر شده است را از طریق (الف) ایمیل، (ب) ارسال اطلاعیه از طریق چت‌بات یا وب‌سایت ما، یا (ج) سایر روش‌های قانونی معتبر به شما ارائه دهیم. اطلاعیه‌های ارسال‌شده از طریق ایمیل زمانی مؤثر خواهند بود که ما ایمیل را به آدرسی که در اختیار ما قرار داده‌اید ارسال کنیم، و اطلاعیه‌هایی که از طریق چت‌بات یا وب‌سایت ما منتشر می‌شوند، بلافاصله پس از انتشار مؤثر خواهند بود (که شما موافقت می‌کنید قبل از استفاده از چت‌بات آن‌ها را مرور کنید). تحویل الکترونیکی یک اطلاعیه همان اثر حقوقی را خواهد داشت که اگر نسخهٔ فیزیکی آن را در اختیار شما قرار می‌دادیم.</w:t>
       </w:r>
     </w:p>
     <w:p>
@@ -682,7 +688,7 @@
         <w:rPr>
           <w:rtl/>
         </w:rPr>
-        <w:t xml:space="preserve">What is Parenting in Crisis Chatbot</w:t>
+        <w:t xml:space="preserve">چت بات والدین در بحران چیست</w:t>
       </w:r>
     </w:p>
     <w:p>
@@ -703,7 +709,7 @@
         <w:rPr>
           <w:rtl/>
         </w:rPr>
-        <w:t xml:space="preserve">Parenting in Crisis Chatbot is a chatbot designed to deliver short, evidence-based parenting and psychosocial support lessons via platforms such as Whatsapp and/or Telegram. Unless indicated otherwise, the interactions are automatically generated and no humans are involved in the conversation. The Chatbot will collect information about parenting from participants through surveys related to parenting and your well-being. </w:t>
+        <w:t xml:space="preserve">چت‌بات والدگری در بحران یک چت‌بات است که برای ارائه درس‌های کوتاه والدگری مبتنی بر شواهد و حمایت‌های روانی-اجتماعی از طریق پلتفرم‌هایی مانند واتس‌اپ و/یا تلگرام طراحی شده است. مگر اینکه خلاف آن ذکر شده باشد، تعاملات به‌صورت خودکار ایجاد می‌شوند و هیچ انسانی در گفتگو دخیل نیست. The Chatbot will collect information about parenting from participants through surveys related to parenting and your well-being. </w:t>
       </w:r>
     </w:p>
     <w:p>

</xml_diff>